<commit_message>
Stat Reco TS 1.4 to 1.6 -04/03/2022
</commit_message>
<xml_diff>
--- a/TS Jatai Ghanam Project/TS 1.4/TS 1.4 Revised New Statistics.docx
+++ b/TS Jatai Ghanam Project/TS 1.4/TS 1.4 Revised New Statistics.docx
@@ -1917,7 +1917,16 @@
       </w:r>
       <w:r>
         <w:tab/>
-        <w:t xml:space="preserve"> 1 </w:t>
+        <w:t xml:space="preserve"> </w:t>
+      </w:r>
+      <w:r>
+        <w:rPr>
+          <w:highlight w:val="green"/>
+        </w:rPr>
+        <w:t>2</w:t>
+      </w:r>
+      <w:r>
+        <w:t xml:space="preserve"> </w:t>
       </w:r>
       <w:r>
         <w:tab/>
@@ -2758,9 +2767,11 @@
       </w:r>
     </w:p>
     <w:p>
+      <w:proofErr w:type="gramStart"/>
       <w:r>
         <w:t>54 :</w:t>
       </w:r>
+      <w:proofErr w:type="gramEnd"/>
       <w:r>
         <w:tab/>
       </w:r>
@@ -2786,7 +2797,22 @@
       </w:r>
       <w:r>
         <w:tab/>
-        <w:t xml:space="preserve"> 86 </w:t>
+        <w:t xml:space="preserve"> </w:t>
+      </w:r>
+      <w:r>
+        <w:rPr>
+          <w:highlight w:val="green"/>
+        </w:rPr>
+        <w:t>8</w:t>
+      </w:r>
+      <w:r>
+        <w:rPr>
+          <w:highlight w:val="green"/>
+        </w:rPr>
+        <w:t>7</w:t>
+      </w:r>
+      <w:r>
+        <w:t xml:space="preserve"> </w:t>
       </w:r>
       <w:r>
         <w:tab/>
@@ -2798,7 +2824,7 @@
       </w:r>
       <w:r>
         <w:tab/>
-        <w:t xml:space="preserve"> 1372 </w:t>
+        <w:t xml:space="preserve">1372 </w:t>
       </w:r>
       <w:r>
         <w:tab/>

</xml_diff>